<commit_message>
Fixes for CDA generation, Direct and State execution model.
</commit_message>
<xml_diff>
--- a/documents/eCR Now App Configuration Guide.docx
+++ b/documents/eCR Now App Configuration Guide.docx
@@ -1,6 +1,6 @@
 
 <file path=word/document.xml><?xml version="1.0" encoding="utf-8"?>
-<w:document xmlns:wpc="http://schemas.microsoft.com/office/word/2010/wordprocessingCanvas" xmlns:cx="http://schemas.microsoft.com/office/drawing/2014/chartex" xmlns:cx1="http://schemas.microsoft.com/office/drawing/2015/9/8/chartex" xmlns:cx2="http://schemas.microsoft.com/office/drawing/2015/10/21/chartex" xmlns:cx3="http://schemas.microsoft.com/office/drawing/2016/5/9/chartex" xmlns:cx4="http://schemas.microsoft.com/office/drawing/2016/5/10/chartex" xmlns:cx5="http://schemas.microsoft.com/office/drawing/2016/5/11/chartex" xmlns:cx6="http://schemas.microsoft.com/office/drawing/2016/5/12/chartex" xmlns:cx7="http://schemas.microsoft.com/office/drawing/2016/5/13/chartex" xmlns:cx8="http://schemas.microsoft.com/office/drawing/2016/5/14/chartex" xmlns:mc="http://schemas.openxmlformats.org/markup-compatibility/2006" xmlns:aink="http://schemas.microsoft.com/office/drawing/2016/ink" xmlns:am3d="http://schemas.microsoft.com/office/drawing/2017/model3d" xmlns:o="urn:schemas-microsoft-com:office:office" xmlns:r="http://schemas.openxmlformats.org/officeDocument/2006/relationships" xmlns:m="http://schemas.openxmlformats.org/officeDocument/2006/math" xmlns:v="urn:schemas-microsoft-com:vml" xmlns:wp14="http://schemas.microsoft.com/office/word/2010/wordprocessingDrawing" xmlns:wp="http://schemas.openxmlformats.org/drawingml/2006/wordprocessingDrawing" xmlns:w10="urn:schemas-microsoft-com:office:word" xmlns:w="http://schemas.openxmlformats.org/wordprocessingml/2006/main" xmlns:w14="http://schemas.microsoft.com/office/word/2010/wordml" xmlns:w15="http://schemas.microsoft.com/office/word/2012/wordml" xmlns:w16cid="http://schemas.microsoft.com/office/word/2016/wordml/cid" xmlns:w16se="http://schemas.microsoft.com/office/word/2015/wordml/symex" xmlns:wpg="http://schemas.microsoft.com/office/word/2010/wordprocessingGroup" xmlns:wpi="http://schemas.microsoft.com/office/word/2010/wordprocessingInk" xmlns:wne="http://schemas.microsoft.com/office/word/2006/wordml" xmlns:wps="http://schemas.microsoft.com/office/word/2010/wordprocessingShape" mc:Ignorable="w14 w15 w16se w16cid wp14">
+<w:document xmlns:wpc="http://schemas.microsoft.com/office/word/2010/wordprocessingCanvas" xmlns:cx="http://schemas.microsoft.com/office/drawing/2014/chartex" xmlns:cx1="http://schemas.microsoft.com/office/drawing/2015/9/8/chartex" xmlns:cx2="http://schemas.microsoft.com/office/drawing/2015/10/21/chartex" xmlns:cx3="http://schemas.microsoft.com/office/drawing/2016/5/9/chartex" xmlns:cx4="http://schemas.microsoft.com/office/drawing/2016/5/10/chartex" xmlns:cx5="http://schemas.microsoft.com/office/drawing/2016/5/11/chartex" xmlns:cx6="http://schemas.microsoft.com/office/drawing/2016/5/12/chartex" xmlns:cx7="http://schemas.microsoft.com/office/drawing/2016/5/13/chartex" xmlns:cx8="http://schemas.microsoft.com/office/drawing/2016/5/14/chartex" xmlns:mc="http://schemas.openxmlformats.org/markup-compatibility/2006" xmlns:aink="http://schemas.microsoft.com/office/drawing/2016/ink" xmlns:am3d="http://schemas.microsoft.com/office/drawing/2017/model3d" xmlns:o="urn:schemas-microsoft-com:office:office" xmlns:r="http://schemas.openxmlformats.org/officeDocument/2006/relationships" xmlns:m="http://schemas.openxmlformats.org/officeDocument/2006/math" xmlns:v="urn:schemas-microsoft-com:vml" xmlns:wp14="http://schemas.microsoft.com/office/word/2010/wordprocessingDrawing" xmlns:wp="http://schemas.openxmlformats.org/drawingml/2006/wordprocessingDrawing" xmlns:w10="urn:schemas-microsoft-com:office:word" xmlns:w="http://schemas.openxmlformats.org/wordprocessingml/2006/main" xmlns:w14="http://schemas.microsoft.com/office/word/2010/wordml" xmlns:w15="http://schemas.microsoft.com/office/word/2012/wordml" xmlns:w16cex="http://schemas.microsoft.com/office/word/2018/wordml/cex" xmlns:w16cid="http://schemas.microsoft.com/office/word/2016/wordml/cid" xmlns:w16="http://schemas.microsoft.com/office/word/2018/wordml" xmlns:w16se="http://schemas.microsoft.com/office/word/2015/wordml/symex" xmlns:wpg="http://schemas.microsoft.com/office/word/2010/wordprocessingGroup" xmlns:wpi="http://schemas.microsoft.com/office/word/2010/wordprocessingInk" xmlns:wne="http://schemas.microsoft.com/office/word/2006/wordml" xmlns:wps="http://schemas.microsoft.com/office/word/2010/wordprocessingShape" mc:Ignorable="w14 w15 w16se w16cid w16 w16cex wp14">
   <w:body>
     <w:p>
       <w:pPr>
@@ -388,6 +388,17 @@
     </w:p>
     <w:p/>
     <w:p>
+      <w:r>
+        <w:t xml:space="preserve">Scopes: </w:t>
+      </w:r>
+      <w:r>
+        <w:t>launch,online_access,offline_access,user/Patient.read,user/Condition.read,user/Encounter.read,user/MedicationAdministration.read,user/MedicationOrder.read,user/MedicationStatement.read,user/Observation.read,user/Immunization.read,user/DiagnosticReport.read,user/Practitioner.read,patient/Patient.read,patient/Condition.read,patient/Encounter.read,patient/MedicationAdministration.read,patient/MedicationOrder.read,patient/MedicationStatement.read,patient/Observation.read,patient/Immunization.read,patient/DiagnosticReport.read</w:t>
+      </w:r>
+      <w:bookmarkStart w:id="0" w:name="_GoBack"/>
+      <w:bookmarkEnd w:id="0"/>
+    </w:p>
+    <w:p/>
+    <w:p>
       <w:pPr>
         <w:rPr>
           <w:b/>
@@ -446,7 +457,6 @@
         <w:rPr>
           <w:noProof/>
         </w:rPr>
-        <w:lastRenderedPageBreak/>
         <w:drawing>
           <wp:inline distT="0" distB="0" distL="0" distR="0" wp14:anchorId="1EB90FB5" wp14:editId="7FB0532D">
             <wp:extent cx="5943600" cy="3141980"/>
@@ -864,8 +874,6 @@
         <w:lastRenderedPageBreak/>
         <w:t>You should receive a success notification and you are ready to start using the app for the specific clinical site.</w:t>
       </w:r>
-      <w:bookmarkStart w:id="0" w:name="_GoBack"/>
-      <w:bookmarkEnd w:id="0"/>
     </w:p>
     <w:p>
       <w:pPr>
@@ -883,7 +891,7 @@
 </file>
 
 <file path=word/numbering.xml><?xml version="1.0" encoding="utf-8"?>
-<w:numbering xmlns:wpc="http://schemas.microsoft.com/office/word/2010/wordprocessingCanvas" xmlns:cx="http://schemas.microsoft.com/office/drawing/2014/chartex" xmlns:cx1="http://schemas.microsoft.com/office/drawing/2015/9/8/chartex" xmlns:cx2="http://schemas.microsoft.com/office/drawing/2015/10/21/chartex" xmlns:cx3="http://schemas.microsoft.com/office/drawing/2016/5/9/chartex" xmlns:cx4="http://schemas.microsoft.com/office/drawing/2016/5/10/chartex" xmlns:cx5="http://schemas.microsoft.com/office/drawing/2016/5/11/chartex" xmlns:cx6="http://schemas.microsoft.com/office/drawing/2016/5/12/chartex" xmlns:cx7="http://schemas.microsoft.com/office/drawing/2016/5/13/chartex" xmlns:cx8="http://schemas.microsoft.com/office/drawing/2016/5/14/chartex" xmlns:mc="http://schemas.openxmlformats.org/markup-compatibility/2006" xmlns:aink="http://schemas.microsoft.com/office/drawing/2016/ink" xmlns:am3d="http://schemas.microsoft.com/office/drawing/2017/model3d" xmlns:o="urn:schemas-microsoft-com:office:office" xmlns:r="http://schemas.openxmlformats.org/officeDocument/2006/relationships" xmlns:m="http://schemas.openxmlformats.org/officeDocument/2006/math" xmlns:v="urn:schemas-microsoft-com:vml" xmlns:wp14="http://schemas.microsoft.com/office/word/2010/wordprocessingDrawing" xmlns:wp="http://schemas.openxmlformats.org/drawingml/2006/wordprocessingDrawing" xmlns:w10="urn:schemas-microsoft-com:office:word" xmlns:w="http://schemas.openxmlformats.org/wordprocessingml/2006/main" xmlns:w14="http://schemas.microsoft.com/office/word/2010/wordml" xmlns:w15="http://schemas.microsoft.com/office/word/2012/wordml" xmlns:w16cid="http://schemas.microsoft.com/office/word/2016/wordml/cid" xmlns:w16se="http://schemas.microsoft.com/office/word/2015/wordml/symex" xmlns:wpg="http://schemas.microsoft.com/office/word/2010/wordprocessingGroup" xmlns:wpi="http://schemas.microsoft.com/office/word/2010/wordprocessingInk" xmlns:wne="http://schemas.microsoft.com/office/word/2006/wordml" xmlns:wps="http://schemas.microsoft.com/office/word/2010/wordprocessingShape" mc:Ignorable="w14 w15 w16se w16cid wp14">
+<w:numbering xmlns:wpc="http://schemas.microsoft.com/office/word/2010/wordprocessingCanvas" xmlns:cx="http://schemas.microsoft.com/office/drawing/2014/chartex" xmlns:cx1="http://schemas.microsoft.com/office/drawing/2015/9/8/chartex" xmlns:cx2="http://schemas.microsoft.com/office/drawing/2015/10/21/chartex" xmlns:cx3="http://schemas.microsoft.com/office/drawing/2016/5/9/chartex" xmlns:cx4="http://schemas.microsoft.com/office/drawing/2016/5/10/chartex" xmlns:cx5="http://schemas.microsoft.com/office/drawing/2016/5/11/chartex" xmlns:cx6="http://schemas.microsoft.com/office/drawing/2016/5/12/chartex" xmlns:cx7="http://schemas.microsoft.com/office/drawing/2016/5/13/chartex" xmlns:cx8="http://schemas.microsoft.com/office/drawing/2016/5/14/chartex" xmlns:mc="http://schemas.openxmlformats.org/markup-compatibility/2006" xmlns:aink="http://schemas.microsoft.com/office/drawing/2016/ink" xmlns:am3d="http://schemas.microsoft.com/office/drawing/2017/model3d" xmlns:o="urn:schemas-microsoft-com:office:office" xmlns:r="http://schemas.openxmlformats.org/officeDocument/2006/relationships" xmlns:m="http://schemas.openxmlformats.org/officeDocument/2006/math" xmlns:v="urn:schemas-microsoft-com:vml" xmlns:wp14="http://schemas.microsoft.com/office/word/2010/wordprocessingDrawing" xmlns:wp="http://schemas.openxmlformats.org/drawingml/2006/wordprocessingDrawing" xmlns:w10="urn:schemas-microsoft-com:office:word" xmlns:w="http://schemas.openxmlformats.org/wordprocessingml/2006/main" xmlns:w14="http://schemas.microsoft.com/office/word/2010/wordml" xmlns:w15="http://schemas.microsoft.com/office/word/2012/wordml" xmlns:w16cex="http://schemas.microsoft.com/office/word/2018/wordml/cex" xmlns:w16cid="http://schemas.microsoft.com/office/word/2016/wordml/cid" xmlns:w16="http://schemas.microsoft.com/office/word/2018/wordml" xmlns:w16se="http://schemas.microsoft.com/office/word/2015/wordml/symex" xmlns:wpg="http://schemas.microsoft.com/office/word/2010/wordprocessingGroup" xmlns:wpi="http://schemas.microsoft.com/office/word/2010/wordprocessingInk" xmlns:wne="http://schemas.microsoft.com/office/word/2006/wordml" xmlns:wps="http://schemas.microsoft.com/office/word/2010/wordprocessingShape" mc:Ignorable="w14 w15 w16se w16cid w16 w16cex wp14">
   <w:abstractNum w:abstractNumId="0" w15:restartNumberingAfterBreak="0">
     <w:nsid w:val="020A7906"/>
     <w:multiLevelType w:val="hybridMultilevel"/>
@@ -1164,7 +1172,7 @@
 </file>
 
 <file path=word/styles.xml><?xml version="1.0" encoding="utf-8"?>
-<w:styles xmlns:mc="http://schemas.openxmlformats.org/markup-compatibility/2006" xmlns:r="http://schemas.openxmlformats.org/officeDocument/2006/relationships" xmlns:w="http://schemas.openxmlformats.org/wordprocessingml/2006/main" xmlns:w14="http://schemas.microsoft.com/office/word/2010/wordml" xmlns:w15="http://schemas.microsoft.com/office/word/2012/wordml" xmlns:w16cid="http://schemas.microsoft.com/office/word/2016/wordml/cid" xmlns:w16se="http://schemas.microsoft.com/office/word/2015/wordml/symex" mc:Ignorable="w14 w15 w16se w16cid">
+<w:styles xmlns:mc="http://schemas.openxmlformats.org/markup-compatibility/2006" xmlns:r="http://schemas.openxmlformats.org/officeDocument/2006/relationships" xmlns:w="http://schemas.openxmlformats.org/wordprocessingml/2006/main" xmlns:w14="http://schemas.microsoft.com/office/word/2010/wordml" xmlns:w15="http://schemas.microsoft.com/office/word/2012/wordml" xmlns:w16cex="http://schemas.microsoft.com/office/word/2018/wordml/cex" xmlns:w16cid="http://schemas.microsoft.com/office/word/2016/wordml/cid" xmlns:w16="http://schemas.microsoft.com/office/word/2018/wordml" xmlns:w16se="http://schemas.microsoft.com/office/word/2015/wordml/symex" mc:Ignorable="w14 w15 w16se w16cid w16 w16cex">
   <w:docDefaults>
     <w:rPrDefault>
       <w:rPr>

</xml_diff>